<commit_message>
made some changes in survey
</commit_message>
<xml_diff>
--- a/PBL_Literature_Survey Saurav.docx
+++ b/PBL_Literature_Survey Saurav.docx
@@ -291,8 +291,452 @@
       <w:pPr>
         <w:pStyle w:val="NormalWeb"/>
         <w:rPr>
-          <w:b/>
-          <w:bCs/>
+          <w:color w:val="000000"/>
+          <w:position w:val="8"/>
+          <w:sz w:val="32"/>
+          <w:szCs w:val="32"/>
+          <w:lang w:val="en-GB"/>
+        </w:rPr>
+      </w:pPr>
+      <w:r>
+        <w:rPr>
+          <w:color w:val="000000"/>
+          <w:position w:val="8"/>
+          <w:sz w:val="32"/>
+          <w:szCs w:val="32"/>
+          <w:lang w:val="en-GB"/>
+        </w:rPr>
+        <w:t>T</w:t>
+      </w:r>
+      <w:r>
+        <w:rPr>
+          <w:color w:val="000000"/>
+          <w:position w:val="8"/>
+          <w:sz w:val="32"/>
+          <w:szCs w:val="32"/>
+          <w:lang w:val="en-GB"/>
+        </w:rPr>
+        <w:t>his survey</w:t>
+      </w:r>
+      <w:r>
+        <w:rPr>
+          <w:color w:val="000000"/>
+          <w:position w:val="8"/>
+          <w:sz w:val="32"/>
+          <w:szCs w:val="32"/>
+          <w:lang w:val="en-GB"/>
+        </w:rPr>
+        <w:t xml:space="preserve"> highlights that perceived usefulness, a key success factor, is negatively perceived in both Google Health and Microsoft HealthVault cases, despite positive views on system and service quality. The absence of a tethered system context raises questions about the Information Systems success model, particularly in considering trust as a determinant. Trust and perceived risk are identified as significant hindrances for widespread adoption of both systems. Social and personal influence is found to be negative, and the lack of system awareness and usage in The Netherlands, where the study was conducted, further complicates the potential success of Google Health and Microsoft HealthVault in the general population.</w:t>
+      </w:r>
+    </w:p>
+    <w:p>
+      <w:pPr>
+        <w:rPr>
+          <w:lang w:val="en-US"/>
+        </w:rPr>
+      </w:pPr>
+    </w:p>
+    <w:p>
+      <w:pPr>
+        <w:rPr>
+          <w:lang w:val="en-US"/>
+        </w:rPr>
+      </w:pPr>
+    </w:p>
+    <w:p>
+      <w:pPr>
+        <w:rPr>
+          <w:lang w:val="en-US"/>
+        </w:rPr>
+      </w:pPr>
+    </w:p>
+    <w:p>
+      <w:pPr>
+        <w:rPr>
+          <w:lang w:val="en-US"/>
+        </w:rPr>
+      </w:pPr>
+    </w:p>
+    <w:p>
+      <w:pPr>
+        <w:rPr>
+          <w:lang w:val="en-US"/>
+        </w:rPr>
+      </w:pPr>
+    </w:p>
+    <w:p>
+      <w:pPr>
+        <w:rPr>
+          <w:lang w:val="en-US"/>
+        </w:rPr>
+      </w:pPr>
+    </w:p>
+    <w:p>
+      <w:pPr>
+        <w:rPr>
+          <w:lang w:val="en-US"/>
+        </w:rPr>
+      </w:pPr>
+    </w:p>
+    <w:p>
+      <w:pPr>
+        <w:rPr>
+          <w:lang w:val="en-US"/>
+        </w:rPr>
+      </w:pPr>
+    </w:p>
+    <w:p>
+      <w:pPr>
+        <w:rPr>
+          <w:lang w:val="en-US"/>
+        </w:rPr>
+      </w:pPr>
+    </w:p>
+    <w:p>
+      <w:pPr>
+        <w:rPr>
+          <w:lang w:val="en-US"/>
+        </w:rPr>
+      </w:pPr>
+    </w:p>
+    <w:p>
+      <w:pPr>
+        <w:rPr>
+          <w:lang w:val="en-US"/>
+        </w:rPr>
+      </w:pPr>
+    </w:p>
+    <w:p>
+      <w:pPr>
+        <w:rPr>
+          <w:lang w:val="en-US"/>
+        </w:rPr>
+      </w:pPr>
+    </w:p>
+    <w:p>
+      <w:pPr>
+        <w:rPr>
+          <w:lang w:val="en-US"/>
+        </w:rPr>
+      </w:pPr>
+    </w:p>
+    <w:p>
+      <w:pPr>
+        <w:rPr>
+          <w:lang w:val="en-US"/>
+        </w:rPr>
+      </w:pPr>
+    </w:p>
+    <w:p>
+      <w:pPr>
+        <w:rPr>
+          <w:lang w:val="en-US"/>
+        </w:rPr>
+      </w:pPr>
+    </w:p>
+    <w:p>
+      <w:pPr>
+        <w:rPr>
+          <w:lang w:val="en-US"/>
+        </w:rPr>
+      </w:pPr>
+    </w:p>
+    <w:p>
+      <w:pPr>
+        <w:rPr>
+          <w:lang w:val="en-US"/>
+        </w:rPr>
+      </w:pPr>
+    </w:p>
+    <w:p>
+      <w:pPr>
+        <w:rPr>
+          <w:rFonts w:ascii="Times New Roman" w:hAnsi="Times New Roman" w:cs="Times New Roman"/>
+          <w:b/>
+          <w:bCs/>
+          <w:sz w:val="32"/>
+          <w:szCs w:val="32"/>
+          <w:lang w:val="en-US"/>
+        </w:rPr>
+      </w:pPr>
+      <w:r>
+        <w:rPr>
+          <w:rFonts w:ascii="Times New Roman" w:hAnsi="Times New Roman" w:cs="Times New Roman"/>
+          <w:b/>
+          <w:bCs/>
+          <w:sz w:val="32"/>
+          <w:szCs w:val="32"/>
+          <w:lang w:val="en-US"/>
+        </w:rPr>
+        <w:t xml:space="preserve">Literature Survey </w:t>
+      </w:r>
+      <w:r>
+        <w:rPr>
+          <w:rFonts w:ascii="Times New Roman" w:hAnsi="Times New Roman" w:cs="Times New Roman"/>
+          <w:b/>
+          <w:bCs/>
+          <w:sz w:val="32"/>
+          <w:szCs w:val="32"/>
+          <w:lang w:val="en-US"/>
+        </w:rPr>
+        <w:t>2</w:t>
+      </w:r>
+      <w:r>
+        <w:rPr>
+          <w:rFonts w:ascii="Times New Roman" w:hAnsi="Times New Roman" w:cs="Times New Roman"/>
+          <w:b/>
+          <w:bCs/>
+          <w:sz w:val="32"/>
+          <w:szCs w:val="32"/>
+          <w:lang w:val="en-US"/>
+        </w:rPr>
+        <w:t>:</w:t>
+      </w:r>
+    </w:p>
+    <w:p>
+      <w:pPr>
+        <w:pStyle w:val="NormalWeb"/>
+        <w:rPr>
+          <w:color w:val="000000" w:themeColor="text1"/>
+          <w:sz w:val="28"/>
+          <w:szCs w:val="28"/>
+        </w:rPr>
+      </w:pPr>
+      <w:r>
+        <w:rPr>
+          <w:b/>
+          <w:bCs/>
+          <w:color w:val="000000"/>
+          <w:position w:val="8"/>
+          <w:sz w:val="32"/>
+          <w:szCs w:val="32"/>
+        </w:rPr>
+        <w:t>Title:</w:t>
+      </w:r>
+      <w:r>
+        <w:rPr>
+          <w:color w:val="000000"/>
+          <w:position w:val="8"/>
+          <w:sz w:val="28"/>
+          <w:szCs w:val="28"/>
+        </w:rPr>
+        <w:t xml:space="preserve"> </w:t>
+      </w:r>
+      <w:r>
+        <w:rPr>
+          <w:color w:val="000000"/>
+          <w:position w:val="8"/>
+          <w:sz w:val="28"/>
+          <w:szCs w:val="28"/>
+        </w:rPr>
+        <w:t xml:space="preserve">Comparative Evaluation of Google Health API vs. Microsoft </w:t>
+      </w:r>
+      <w:proofErr w:type="spellStart"/>
+      <w:r>
+        <w:rPr>
+          <w:color w:val="000000"/>
+          <w:position w:val="8"/>
+          <w:sz w:val="28"/>
+          <w:szCs w:val="28"/>
+        </w:rPr>
+        <w:t>Healthvault</w:t>
+      </w:r>
+      <w:proofErr w:type="spellEnd"/>
+      <w:r>
+        <w:rPr>
+          <w:color w:val="000000"/>
+          <w:position w:val="8"/>
+          <w:sz w:val="28"/>
+          <w:szCs w:val="28"/>
+        </w:rPr>
+        <w:t xml:space="preserve"> API</w:t>
+      </w:r>
+    </w:p>
+    <w:p>
+      <w:pPr>
+        <w:pStyle w:val="NormalWeb"/>
+        <w:rPr>
+          <w:color w:val="000000"/>
+          <w:position w:val="8"/>
+          <w:sz w:val="28"/>
+          <w:szCs w:val="28"/>
+          <w:lang w:val="en-GB"/>
+        </w:rPr>
+      </w:pPr>
+      <w:r>
+        <w:rPr>
+          <w:b/>
+          <w:bCs/>
+          <w:color w:val="000000"/>
+          <w:position w:val="8"/>
+          <w:sz w:val="32"/>
+          <w:szCs w:val="32"/>
+          <w:lang w:val="en-GB"/>
+        </w:rPr>
+        <w:t>Author:</w:t>
+      </w:r>
+      <w:r>
+        <w:rPr>
+          <w:b/>
+          <w:bCs/>
+          <w:color w:val="000000"/>
+          <w:position w:val="8"/>
+          <w:sz w:val="32"/>
+          <w:szCs w:val="32"/>
+          <w:lang w:val="en-GB"/>
+        </w:rPr>
+        <w:t xml:space="preserve"> </w:t>
+      </w:r>
+      <w:r>
+        <w:rPr>
+          <w:color w:val="000000"/>
+          <w:position w:val="8"/>
+          <w:sz w:val="28"/>
+          <w:szCs w:val="28"/>
+          <w:lang w:val="en-GB"/>
+        </w:rPr>
+        <w:t xml:space="preserve">Ali </w:t>
+      </w:r>
+      <w:proofErr w:type="spellStart"/>
+      <w:r>
+        <w:rPr>
+          <w:color w:val="000000"/>
+          <w:position w:val="8"/>
+          <w:sz w:val="28"/>
+          <w:szCs w:val="28"/>
+          <w:lang w:val="en-GB"/>
+        </w:rPr>
+        <w:t>Sunyaev</w:t>
+      </w:r>
+      <w:proofErr w:type="spellEnd"/>
+      <w:r>
+        <w:rPr>
+          <w:color w:val="000000"/>
+          <w:position w:val="8"/>
+          <w:sz w:val="28"/>
+          <w:szCs w:val="28"/>
+        </w:rPr>
+        <w:t xml:space="preserve">, Alexander </w:t>
+      </w:r>
+      <w:proofErr w:type="spellStart"/>
+      <w:r>
+        <w:rPr>
+          <w:color w:val="000000"/>
+          <w:position w:val="8"/>
+          <w:sz w:val="28"/>
+          <w:szCs w:val="28"/>
+        </w:rPr>
+        <w:t>Kaletsch</w:t>
+      </w:r>
+      <w:proofErr w:type="spellEnd"/>
+      <w:r>
+        <w:rPr>
+          <w:color w:val="000000"/>
+          <w:position w:val="8"/>
+          <w:sz w:val="28"/>
+          <w:szCs w:val="28"/>
+        </w:rPr>
+        <w:t>, Helmut Krcmar</w:t>
+      </w:r>
+    </w:p>
+    <w:p>
+      <w:pPr>
+        <w:pStyle w:val="NormalWeb"/>
+        <w:rPr>
+          <w:color w:val="000000"/>
+          <w:position w:val="8"/>
+          <w:sz w:val="28"/>
+          <w:szCs w:val="28"/>
+          <w:lang w:val="en-GB"/>
+        </w:rPr>
+      </w:pPr>
+      <w:r>
+        <w:rPr>
+          <w:b/>
+          <w:bCs/>
+          <w:color w:val="000000"/>
+          <w:position w:val="8"/>
+          <w:sz w:val="32"/>
+          <w:szCs w:val="32"/>
+          <w:lang w:val="en-GB"/>
+        </w:rPr>
+        <w:t xml:space="preserve">Year: </w:t>
+      </w:r>
+      <w:r>
+        <w:rPr>
+          <w:color w:val="000000"/>
+          <w:position w:val="8"/>
+          <w:sz w:val="28"/>
+          <w:szCs w:val="28"/>
+          <w:lang w:val="en-GB"/>
+        </w:rPr>
+        <w:t>2012</w:t>
+      </w:r>
+    </w:p>
+    <w:p>
+      <w:pPr>
+        <w:pStyle w:val="NormalWeb"/>
+        <w:rPr>
+          <w:color w:val="000000"/>
+          <w:position w:val="8"/>
+          <w:sz w:val="28"/>
+          <w:szCs w:val="28"/>
+          <w:lang w:val="en-GB"/>
+        </w:rPr>
+      </w:pPr>
+      <w:r>
+        <w:rPr>
+          <w:b/>
+          <w:bCs/>
+          <w:color w:val="000000"/>
+          <w:position w:val="8"/>
+          <w:sz w:val="32"/>
+          <w:szCs w:val="32"/>
+          <w:lang w:val="en-GB"/>
+        </w:rPr>
+        <w:t xml:space="preserve">Aim/Objective: </w:t>
+      </w:r>
+      <w:r>
+        <w:rPr>
+          <w:color w:val="000000"/>
+          <w:position w:val="8"/>
+          <w:sz w:val="28"/>
+          <w:szCs w:val="28"/>
+          <w:lang w:val="en-GB"/>
+        </w:rPr>
+        <w:t>Examine and compare the API designs of Google Health and Microsoft HealthVault to evaluate their influence on Electronic Health Record (EHR) system commercial success, offering insights for both research and practical application in healthcare technology.</w:t>
+      </w:r>
+    </w:p>
+    <w:p>
+      <w:pPr>
+        <w:pStyle w:val="NormalWeb"/>
+        <w:rPr>
+          <w:b/>
+          <w:bCs/>
+          <w:color w:val="000000"/>
+          <w:position w:val="8"/>
+          <w:sz w:val="32"/>
+          <w:szCs w:val="32"/>
+          <w:lang w:val="en-GB"/>
+        </w:rPr>
+      </w:pPr>
+      <w:r>
+        <w:rPr>
+          <w:b/>
+          <w:bCs/>
+          <w:color w:val="000000"/>
+          <w:position w:val="8"/>
+          <w:sz w:val="32"/>
+          <w:szCs w:val="32"/>
+          <w:lang w:val="en-GB"/>
+        </w:rPr>
+        <w:t xml:space="preserve">Key Insights: </w:t>
+      </w:r>
+    </w:p>
+    <w:p>
+      <w:pPr>
+        <w:pStyle w:val="NormalWeb"/>
+        <w:rPr>
           <w:color w:val="000000"/>
           <w:position w:val="8"/>
           <w:sz w:val="32"/>
@@ -305,460 +749,13 @@
       </w:r>
       <w:r>
         <w:rPr>
-          <w:color w:val="000000" w:themeColor="text1"/>
-          <w:sz w:val="28"/>
-          <w:szCs w:val="28"/>
-        </w:rPr>
-        <w:t>Five years of experimenting with Personal Health Records has not yielded the results that big companies like Google and Microsoft expected. Whereas Google pulled the plug on its product offering, Microsoft struggles to reach sufficient critical mass. This study adopts a user perspective (51 interviews) in conjunction with grounded theory, to offer explanations why Google Health failed and predictions relative to Microsoft's ability to reach a tipping point with respect to product/service viability. Noteworthy, vendors ignore relevance, or perceived usefulness when designing PHRs. Moreover, low trust and high risks do not bode well for long-term success, with the widely used information systems success models often neglecting the latter two critical dimensions.</w:t>
-      </w:r>
-    </w:p>
-    <w:p>
-      <w:pPr>
-        <w:rPr>
-          <w:lang w:val="en-US"/>
-        </w:rPr>
-      </w:pPr>
-    </w:p>
-    <w:p>
-      <w:pPr>
-        <w:rPr>
-          <w:lang w:val="en-US"/>
-        </w:rPr>
-      </w:pPr>
-    </w:p>
-    <w:p>
-      <w:pPr>
-        <w:rPr>
-          <w:lang w:val="en-US"/>
-        </w:rPr>
-      </w:pPr>
-    </w:p>
-    <w:p>
-      <w:pPr>
-        <w:rPr>
-          <w:lang w:val="en-US"/>
-        </w:rPr>
-      </w:pPr>
-    </w:p>
-    <w:p>
-      <w:pPr>
-        <w:rPr>
-          <w:lang w:val="en-US"/>
-        </w:rPr>
-      </w:pPr>
-    </w:p>
-    <w:p>
-      <w:pPr>
-        <w:rPr>
-          <w:lang w:val="en-US"/>
-        </w:rPr>
-      </w:pPr>
-    </w:p>
-    <w:p>
-      <w:pPr>
-        <w:rPr>
-          <w:lang w:val="en-US"/>
-        </w:rPr>
-      </w:pPr>
-    </w:p>
-    <w:p>
-      <w:pPr>
-        <w:rPr>
-          <w:lang w:val="en-US"/>
-        </w:rPr>
-      </w:pPr>
-    </w:p>
-    <w:p>
-      <w:pPr>
-        <w:rPr>
-          <w:lang w:val="en-US"/>
-        </w:rPr>
-      </w:pPr>
-    </w:p>
-    <w:p>
-      <w:pPr>
-        <w:rPr>
-          <w:lang w:val="en-US"/>
-        </w:rPr>
-      </w:pPr>
-    </w:p>
-    <w:p>
-      <w:pPr>
-        <w:rPr>
-          <w:lang w:val="en-US"/>
-        </w:rPr>
-      </w:pPr>
-    </w:p>
-    <w:p>
-      <w:pPr>
-        <w:rPr>
-          <w:lang w:val="en-US"/>
-        </w:rPr>
-      </w:pPr>
-    </w:p>
-    <w:p>
-      <w:pPr>
-        <w:rPr>
-          <w:lang w:val="en-US"/>
-        </w:rPr>
-      </w:pPr>
-    </w:p>
-    <w:p>
-      <w:pPr>
-        <w:rPr>
-          <w:lang w:val="en-US"/>
-        </w:rPr>
-      </w:pPr>
-    </w:p>
-    <w:p>
-      <w:pPr>
-        <w:rPr>
-          <w:lang w:val="en-US"/>
-        </w:rPr>
-      </w:pPr>
-    </w:p>
-    <w:p>
-      <w:pPr>
-        <w:rPr>
-          <w:lang w:val="en-US"/>
-        </w:rPr>
-      </w:pPr>
-    </w:p>
-    <w:p>
-      <w:pPr>
-        <w:rPr>
-          <w:lang w:val="en-US"/>
-        </w:rPr>
-      </w:pPr>
-    </w:p>
-    <w:p>
-      <w:pPr>
-        <w:rPr>
-          <w:rFonts w:ascii="Times New Roman" w:hAnsi="Times New Roman" w:cs="Times New Roman"/>
-          <w:b/>
-          <w:bCs/>
-          <w:sz w:val="32"/>
-          <w:szCs w:val="32"/>
-          <w:lang w:val="en-US"/>
-        </w:rPr>
-      </w:pPr>
-      <w:r>
-        <w:rPr>
-          <w:rFonts w:ascii="Times New Roman" w:hAnsi="Times New Roman" w:cs="Times New Roman"/>
-          <w:b/>
-          <w:bCs/>
-          <w:sz w:val="32"/>
-          <w:szCs w:val="32"/>
-          <w:lang w:val="en-US"/>
-        </w:rPr>
-        <w:lastRenderedPageBreak/>
-        <w:t xml:space="preserve">Literature Survey </w:t>
-      </w:r>
-      <w:r>
-        <w:rPr>
-          <w:rFonts w:ascii="Times New Roman" w:hAnsi="Times New Roman" w:cs="Times New Roman"/>
-          <w:b/>
-          <w:bCs/>
-          <w:sz w:val="32"/>
-          <w:szCs w:val="32"/>
-          <w:lang w:val="en-US"/>
-        </w:rPr>
-        <w:t>2</w:t>
-      </w:r>
-      <w:r>
-        <w:rPr>
-          <w:rFonts w:ascii="Times New Roman" w:hAnsi="Times New Roman" w:cs="Times New Roman"/>
-          <w:b/>
-          <w:bCs/>
-          <w:sz w:val="32"/>
-          <w:szCs w:val="32"/>
-          <w:lang w:val="en-US"/>
-        </w:rPr>
-        <w:t>:</w:t>
-      </w:r>
-    </w:p>
-    <w:p>
-      <w:pPr>
-        <w:pStyle w:val="NormalWeb"/>
-        <w:rPr>
-          <w:color w:val="000000" w:themeColor="text1"/>
-          <w:sz w:val="28"/>
-          <w:szCs w:val="28"/>
-        </w:rPr>
-      </w:pPr>
-      <w:r>
-        <w:rPr>
-          <w:b/>
-          <w:bCs/>
-          <w:color w:val="000000"/>
-          <w:position w:val="8"/>
-          <w:sz w:val="32"/>
-          <w:szCs w:val="32"/>
-        </w:rPr>
-        <w:t>Title:</w:t>
-      </w:r>
-      <w:r>
-        <w:rPr>
-          <w:color w:val="000000"/>
-          <w:position w:val="8"/>
-          <w:sz w:val="28"/>
-          <w:szCs w:val="28"/>
-        </w:rPr>
-        <w:t xml:space="preserve"> </w:t>
-      </w:r>
-      <w:r>
-        <w:rPr>
-          <w:color w:val="000000"/>
-          <w:position w:val="8"/>
-          <w:sz w:val="28"/>
-          <w:szCs w:val="28"/>
-        </w:rPr>
-        <w:t xml:space="preserve">Comparative Evaluation of Google Health API vs. Microsoft </w:t>
-      </w:r>
-      <w:proofErr w:type="spellStart"/>
-      <w:r>
-        <w:rPr>
-          <w:color w:val="000000"/>
-          <w:position w:val="8"/>
-          <w:sz w:val="28"/>
-          <w:szCs w:val="28"/>
-        </w:rPr>
-        <w:t>Healthvault</w:t>
-      </w:r>
-      <w:proofErr w:type="spellEnd"/>
-      <w:r>
-        <w:rPr>
-          <w:color w:val="000000"/>
-          <w:position w:val="8"/>
-          <w:sz w:val="28"/>
-          <w:szCs w:val="28"/>
-        </w:rPr>
-        <w:t xml:space="preserve"> API</w:t>
-      </w:r>
-    </w:p>
-    <w:p>
-      <w:pPr>
-        <w:pStyle w:val="NormalWeb"/>
-        <w:rPr>
-          <w:color w:val="000000"/>
-          <w:position w:val="8"/>
-          <w:sz w:val="28"/>
-          <w:szCs w:val="28"/>
-          <w:lang w:val="en-GB"/>
-        </w:rPr>
-      </w:pPr>
-      <w:r>
-        <w:rPr>
-          <w:b/>
-          <w:bCs/>
-          <w:color w:val="000000"/>
-          <w:position w:val="8"/>
-          <w:sz w:val="32"/>
-          <w:szCs w:val="32"/>
-          <w:lang w:val="en-GB"/>
-        </w:rPr>
-        <w:t>Author:</w:t>
-      </w:r>
-      <w:r>
-        <w:rPr>
-          <w:b/>
-          <w:bCs/>
-          <w:color w:val="000000"/>
-          <w:position w:val="8"/>
-          <w:sz w:val="32"/>
-          <w:szCs w:val="32"/>
-          <w:lang w:val="en-GB"/>
-        </w:rPr>
-        <w:t xml:space="preserve"> </w:t>
-      </w:r>
-      <w:r>
-        <w:rPr>
-          <w:color w:val="000000"/>
-          <w:position w:val="8"/>
-          <w:sz w:val="28"/>
-          <w:szCs w:val="28"/>
-          <w:lang w:val="en-GB"/>
-        </w:rPr>
-        <w:t xml:space="preserve">Ali </w:t>
-      </w:r>
-      <w:proofErr w:type="spellStart"/>
-      <w:r>
-        <w:rPr>
-          <w:color w:val="000000"/>
-          <w:position w:val="8"/>
-          <w:sz w:val="28"/>
-          <w:szCs w:val="28"/>
-          <w:lang w:val="en-GB"/>
-        </w:rPr>
-        <w:t>Sunyaev</w:t>
-      </w:r>
-      <w:proofErr w:type="spellEnd"/>
-      <w:r>
-        <w:rPr>
-          <w:color w:val="000000"/>
-          <w:position w:val="8"/>
-          <w:sz w:val="28"/>
-          <w:szCs w:val="28"/>
-        </w:rPr>
-        <w:t xml:space="preserve">, </w:t>
-      </w:r>
-      <w:r>
-        <w:rPr>
-          <w:color w:val="000000"/>
-          <w:position w:val="8"/>
-          <w:sz w:val="28"/>
-          <w:szCs w:val="28"/>
-        </w:rPr>
-        <w:t xml:space="preserve">Alexander </w:t>
-      </w:r>
-      <w:proofErr w:type="spellStart"/>
-      <w:r>
-        <w:rPr>
-          <w:color w:val="000000"/>
-          <w:position w:val="8"/>
-          <w:sz w:val="28"/>
-          <w:szCs w:val="28"/>
-        </w:rPr>
-        <w:t>Kaletsch</w:t>
-      </w:r>
-      <w:proofErr w:type="spellEnd"/>
-      <w:r>
-        <w:rPr>
-          <w:color w:val="000000"/>
-          <w:position w:val="8"/>
-          <w:sz w:val="28"/>
-          <w:szCs w:val="28"/>
-        </w:rPr>
-        <w:t>, Helmut Krcmar</w:t>
-      </w:r>
-    </w:p>
-    <w:p>
-      <w:pPr>
-        <w:pStyle w:val="NormalWeb"/>
-        <w:rPr>
-          <w:color w:val="000000"/>
-          <w:position w:val="8"/>
-          <w:sz w:val="28"/>
-          <w:szCs w:val="28"/>
-          <w:lang w:val="en-GB"/>
-        </w:rPr>
-      </w:pPr>
-      <w:r>
-        <w:rPr>
-          <w:b/>
-          <w:bCs/>
-          <w:color w:val="000000"/>
-          <w:position w:val="8"/>
-          <w:sz w:val="32"/>
-          <w:szCs w:val="32"/>
-          <w:lang w:val="en-GB"/>
-        </w:rPr>
-        <w:t xml:space="preserve">Year: </w:t>
-      </w:r>
-      <w:r>
-        <w:rPr>
-          <w:color w:val="000000"/>
-          <w:position w:val="8"/>
-          <w:sz w:val="28"/>
-          <w:szCs w:val="28"/>
-          <w:lang w:val="en-GB"/>
-        </w:rPr>
-        <w:t>201</w:t>
-      </w:r>
-      <w:r>
-        <w:rPr>
-          <w:color w:val="000000"/>
-          <w:position w:val="8"/>
-          <w:sz w:val="28"/>
-          <w:szCs w:val="28"/>
-          <w:lang w:val="en-GB"/>
-        </w:rPr>
-        <w:t>2</w:t>
-      </w:r>
-    </w:p>
-    <w:p>
-      <w:pPr>
-        <w:pStyle w:val="NormalWeb"/>
-        <w:rPr>
-          <w:color w:val="000000"/>
-          <w:position w:val="8"/>
-          <w:sz w:val="28"/>
-          <w:szCs w:val="28"/>
-          <w:lang w:val="en-GB"/>
-        </w:rPr>
-      </w:pPr>
-      <w:r>
-        <w:rPr>
-          <w:b/>
-          <w:bCs/>
-          <w:color w:val="000000"/>
-          <w:position w:val="8"/>
-          <w:sz w:val="32"/>
-          <w:szCs w:val="32"/>
-          <w:lang w:val="en-GB"/>
-        </w:rPr>
-        <w:t xml:space="preserve">Aim/Objective: </w:t>
-      </w:r>
-      <w:r>
-        <w:rPr>
-          <w:color w:val="000000"/>
-          <w:position w:val="8"/>
-          <w:sz w:val="28"/>
-          <w:szCs w:val="28"/>
-          <w:lang w:val="en-GB"/>
-        </w:rPr>
-        <w:t>Examine and compare the API designs of Google Health and Microsoft HealthVault to evaluate their influence on Electronic Health Record (EHR) system commercial success, offering insights for both research and practical application in healthcare technology.</w:t>
-      </w:r>
-    </w:p>
-    <w:p>
-      <w:pPr>
-        <w:pStyle w:val="NormalWeb"/>
-        <w:rPr>
-          <w:b/>
-          <w:bCs/>
-          <w:color w:val="000000"/>
-          <w:position w:val="8"/>
-          <w:sz w:val="32"/>
-          <w:szCs w:val="32"/>
-          <w:lang w:val="en-GB"/>
-        </w:rPr>
-      </w:pPr>
-      <w:r>
-        <w:rPr>
-          <w:b/>
-          <w:bCs/>
-          <w:color w:val="000000"/>
-          <w:position w:val="8"/>
-          <w:sz w:val="32"/>
-          <w:szCs w:val="32"/>
-          <w:lang w:val="en-GB"/>
-        </w:rPr>
-        <w:t xml:space="preserve">Key Insights: </w:t>
-      </w:r>
-    </w:p>
-    <w:p>
-      <w:pPr>
-        <w:pStyle w:val="NormalWeb"/>
-        <w:rPr>
-          <w:color w:val="000000"/>
-          <w:position w:val="8"/>
-          <w:sz w:val="28"/>
-          <w:szCs w:val="28"/>
-          <w:lang w:val="en-GB"/>
-        </w:rPr>
-      </w:pPr>
-      <w:r>
-        <w:br/>
-      </w:r>
-      <w:r>
-        <w:rPr>
-          <w:color w:val="000000"/>
-          <w:position w:val="8"/>
-          <w:sz w:val="28"/>
-          <w:szCs w:val="28"/>
-          <w:lang w:val="en-GB"/>
-        </w:rPr>
-        <w:t>This study highlights the efforts of Google and Microsoft to expand patient access to Electronic Health Records (EHR) through platforms like Google Health and Microsoft HealthVault, witnessing substantial user registration. Emphasizing collaboration, both companies invite organizational participation in healthcare application development, utilizing their accessible EHR systems. The pivotal role of API designs in shaping the success of value-added applications is underscored, with simplicity and usability identified as critical factors. The evaluation of Google Health and Microsoft HealthVault APIs not only provides a comprehensive overview of open API designs but also imparts valuable lessons for the developer community, emphasizing their significance in advancing healthcare technology and contributing to the commercial success of EHR systems.</w:t>
+          <w:color w:val="000000"/>
+          <w:position w:val="8"/>
+          <w:sz w:val="32"/>
+          <w:szCs w:val="32"/>
+          <w:lang w:val="en-GB"/>
+        </w:rPr>
+        <w:t>The abstract discusses lessons learned from a development experiment with Google Health and Microsoft HealthVault. Accessing services is deemed simple, requiring registration and library downloads. Building real applications proved challenging, taking hours for each language. Unexpected obstacles, like integrating a web browser for streamlined login, were encountered. Parsing data differences between frameworks were noted, emphasizing flexibility and privacy standards. Constructive criticism is offered for framework improvements, stressing the importance of user-friendly communication for widespread adoption of Electronic Health Records. The focus is on building trust through open communication in the eHealth environment.</w:t>
       </w:r>
     </w:p>
     <w:p>

</xml_diff>